<commit_message>
.ipynb References, Word v1
</commit_message>
<xml_diff>
--- a/Project/BD_Report_Smartphones.docx
+++ b/Project/BD_Report_Smartphones.docx
@@ -31,7 +31,7 @@
                     </pic:cNvPicPr>
                   </pic:nvPicPr>
                   <pic:blipFill>
-                    <a:blip r:embed="rId4">
+                    <a:blip r:embed="rId6">
                       <a:extLst>
                         <a:ext uri="{28A0092B-C50C-407E-A947-70E740481C1C}">
                           <a14:useLocalDpi xmlns:a14="http://schemas.microsoft.com/office/drawing/2010/main" val="0"/>
@@ -147,15 +147,18 @@
       <w:pPr>
         <w:jc w:val="center"/>
         <w:rPr>
-          <w:i/>
-          <w:iCs/>
-          <w:color w:val="9CC2E5" w:themeColor="accent5" w:themeTint="99"/>
-          <w:sz w:val="32"/>
-          <w:szCs w:val="32"/>
-          <w:lang w:val="en-US"/>
-        </w:rPr>
-      </w:pPr>
-      <w:r>
+          <w:rFonts w:ascii="Bahnschrift SemiLight" w:hAnsi="Bahnschrift SemiLight"/>
+          <w:i/>
+          <w:iCs/>
+          <w:color w:val="1F3864"/>
+          <w:sz w:val="32"/>
+          <w:szCs w:val="32"/>
+        </w:rPr>
+      </w:pPr>
+    </w:p>
+    <w:p>
+      <w:pPr>
+        <w:jc w:val="center"/>
         <w:rPr>
           <w:rFonts w:ascii="Bahnschrift SemiLight" w:hAnsi="Bahnschrift SemiLight"/>
           <w:b/>
@@ -166,8 +169,7 @@
           <w:sz w:val="32"/>
           <w:szCs w:val="32"/>
         </w:rPr>
-        <w:t>Εργασία</w:t>
-      </w:r>
+      </w:pPr>
       <w:r>
         <w:rPr>
           <w:rFonts w:ascii="Bahnschrift SemiLight" w:hAnsi="Bahnschrift SemiLight"/>
@@ -178,6 +180,40 @@
           <w:color w:val="9CC2E5" w:themeColor="accent5" w:themeTint="99"/>
           <w:sz w:val="32"/>
           <w:szCs w:val="32"/>
+        </w:rPr>
+        <w:t>Αναφορά Ανάλυσης Δεδομένων</w:t>
+      </w:r>
+    </w:p>
+    <w:p>
+      <w:pPr>
+        <w:jc w:val="center"/>
+        <w:rPr>
+          <w:i/>
+          <w:iCs/>
+          <w:color w:val="9CC2E5" w:themeColor="accent5" w:themeTint="99"/>
+          <w:sz w:val="32"/>
+          <w:szCs w:val="32"/>
+        </w:rPr>
+      </w:pPr>
+      <w:r>
+        <w:rPr>
+          <w:rFonts w:ascii="Bahnschrift SemiLight" w:hAnsi="Bahnschrift SemiLight"/>
+          <w:i/>
+          <w:iCs/>
+          <w:color w:val="9CC2E5" w:themeColor="accent5" w:themeTint="99"/>
+          <w:sz w:val="32"/>
+          <w:szCs w:val="32"/>
+        </w:rPr>
+        <w:t>Εργασία</w:t>
+      </w:r>
+      <w:r>
+        <w:rPr>
+          <w:rFonts w:ascii="Bahnschrift SemiLight" w:hAnsi="Bahnschrift SemiLight"/>
+          <w:i/>
+          <w:iCs/>
+          <w:color w:val="9CC2E5" w:themeColor="accent5" w:themeTint="99"/>
+          <w:sz w:val="32"/>
+          <w:szCs w:val="32"/>
           <w:lang w:val="en-US"/>
         </w:rPr>
         <w:t xml:space="preserve">: </w:t>
@@ -185,8 +221,6 @@
       <w:r>
         <w:rPr>
           <w:rFonts w:ascii="Bahnschrift SemiLight" w:hAnsi="Bahnschrift SemiLight"/>
-          <w:b/>
-          <w:bCs/>
           <w:i/>
           <w:iCs/>
           <w:color w:val="9CC2E5" w:themeColor="accent5" w:themeTint="99"/>
@@ -199,8 +233,6 @@
       <w:r>
         <w:rPr>
           <w:rFonts w:ascii="Bahnschrift SemiLight" w:hAnsi="Bahnschrift SemiLight"/>
-          <w:b/>
-          <w:bCs/>
           <w:i/>
           <w:iCs/>
           <w:color w:val="9CC2E5" w:themeColor="accent5" w:themeTint="99"/>
@@ -213,8 +245,6 @@
       <w:r>
         <w:rPr>
           <w:rFonts w:ascii="Bahnschrift SemiLight" w:hAnsi="Bahnschrift SemiLight"/>
-          <w:b/>
-          <w:bCs/>
           <w:i/>
           <w:iCs/>
           <w:color w:val="9CC2E5" w:themeColor="accent5" w:themeTint="99"/>
@@ -222,21 +252,7 @@
           <w:szCs w:val="32"/>
           <w:lang w:val="en-US"/>
         </w:rPr>
-        <w:t>s Analysis</w:t>
-      </w:r>
-      <w:r>
-        <w:rPr>
-          <w:rFonts w:ascii="Bahnschrift SemiLight" w:hAnsi="Bahnschrift SemiLight"/>
-          <w:b/>
-          <w:bCs/>
-          <w:i/>
-          <w:iCs/>
-          <w:color w:val="9CC2E5" w:themeColor="accent5" w:themeTint="99"/>
-          <w:sz w:val="32"/>
-          <w:szCs w:val="32"/>
-          <w:lang w:val="en-US"/>
-        </w:rPr>
-        <w:t xml:space="preserve"> </w:t>
+        <w:t xml:space="preserve"> Analysis</w:t>
       </w:r>
     </w:p>
     <w:p>
@@ -261,7 +277,6 @@
           <w:color w:val="1F3864"/>
           <w:sz w:val="32"/>
           <w:szCs w:val="32"/>
-          <w:lang w:val="en-US"/>
         </w:rPr>
       </w:pPr>
     </w:p>
@@ -303,19 +318,20 @@
     </w:p>
     <w:p>
       <w:pPr>
+        <w:rPr>
+          <w:rFonts w:ascii="Century Gothic" w:hAnsi="Century Gothic"/>
+          <w:i/>
+          <w:iCs/>
+          <w:color w:val="1F3864"/>
+          <w:sz w:val="32"/>
+          <w:szCs w:val="32"/>
+        </w:rPr>
+      </w:pPr>
+    </w:p>
+    <w:p>
+      <w:pPr>
         <w:jc w:val="center"/>
         <w:rPr>
-          <w:i/>
-          <w:iCs/>
-          <w:color w:val="1F3864"/>
-          <w:sz w:val="32"/>
-          <w:szCs w:val="32"/>
-        </w:rPr>
-      </w:pPr>
-    </w:p>
-    <w:p>
-      <w:pPr>
-        <w:rPr>
           <w:rFonts w:ascii="Century Gothic" w:hAnsi="Century Gothic"/>
           <w:i/>
           <w:iCs/>
@@ -353,6 +369,78 @@
     </w:p>
     <w:p>
       <w:pPr>
+        <w:rPr>
+          <w:rFonts w:ascii="Century Gothic" w:hAnsi="Century Gothic"/>
+          <w:i/>
+          <w:iCs/>
+          <w:color w:val="1F3864"/>
+          <w:sz w:val="32"/>
+          <w:szCs w:val="32"/>
+        </w:rPr>
+      </w:pPr>
+    </w:p>
+    <w:p>
+      <w:pPr>
+        <w:rPr>
+          <w:rFonts w:ascii="Century Gothic" w:hAnsi="Century Gothic"/>
+          <w:i/>
+          <w:iCs/>
+          <w:color w:val="1F3864"/>
+          <w:sz w:val="32"/>
+          <w:szCs w:val="32"/>
+        </w:rPr>
+      </w:pPr>
+    </w:p>
+    <w:p>
+      <w:pPr>
+        <w:rPr>
+          <w:rFonts w:ascii="Century Gothic" w:hAnsi="Century Gothic"/>
+          <w:i/>
+          <w:iCs/>
+          <w:color w:val="1F3864"/>
+          <w:sz w:val="32"/>
+          <w:szCs w:val="32"/>
+        </w:rPr>
+      </w:pPr>
+    </w:p>
+    <w:p>
+      <w:pPr>
+        <w:rPr>
+          <w:rFonts w:ascii="Century Gothic" w:hAnsi="Century Gothic"/>
+          <w:i/>
+          <w:iCs/>
+          <w:color w:val="1F3864"/>
+          <w:sz w:val="32"/>
+          <w:szCs w:val="32"/>
+        </w:rPr>
+      </w:pPr>
+    </w:p>
+    <w:p>
+      <w:pPr>
+        <w:rPr>
+          <w:rFonts w:ascii="Century Gothic" w:hAnsi="Century Gothic"/>
+          <w:i/>
+          <w:iCs/>
+          <w:color w:val="1F3864"/>
+          <w:sz w:val="32"/>
+          <w:szCs w:val="32"/>
+        </w:rPr>
+      </w:pPr>
+    </w:p>
+    <w:p>
+      <w:pPr>
+        <w:rPr>
+          <w:rFonts w:ascii="Century Gothic" w:hAnsi="Century Gothic"/>
+          <w:i/>
+          <w:iCs/>
+          <w:color w:val="1F3864"/>
+          <w:sz w:val="32"/>
+          <w:szCs w:val="32"/>
+        </w:rPr>
+      </w:pPr>
+    </w:p>
+    <w:p>
+      <w:pPr>
         <w:jc w:val="center"/>
         <w:rPr>
           <w:rFonts w:ascii="Century Gothic" w:hAnsi="Century Gothic"/>
@@ -361,11 +449,10 @@
           <w:color w:val="1F3864"/>
           <w:sz w:val="32"/>
           <w:szCs w:val="32"/>
-        </w:rPr>
-      </w:pPr>
-    </w:p>
-    <w:p>
-      <w:pPr>
+          <w:lang w:val="en-US"/>
+        </w:rPr>
+      </w:pPr>
+      <w:r>
         <w:rPr>
           <w:rFonts w:ascii="Century Gothic" w:hAnsi="Century Gothic"/>
           <w:i/>
@@ -374,10 +461,12 @@
           <w:sz w:val="32"/>
           <w:szCs w:val="32"/>
         </w:rPr>
-      </w:pPr>
-    </w:p>
-    <w:p>
-      <w:pPr>
+        <w:t>ΕΥΦΡΟΣΥΝΗ ΒΑΡΣΟΥ 21390021</w:t>
+      </w:r>
+    </w:p>
+    <w:p>
+      <w:pPr>
+        <w:jc w:val="center"/>
         <w:rPr>
           <w:rFonts w:ascii="Century Gothic" w:hAnsi="Century Gothic"/>
           <w:i/>
@@ -387,9 +476,7 @@
           <w:szCs w:val="32"/>
         </w:rPr>
       </w:pPr>
-    </w:p>
-    <w:p>
-      <w:pPr>
+      <w:r>
         <w:rPr>
           <w:rFonts w:ascii="Century Gothic" w:hAnsi="Century Gothic"/>
           <w:i/>
@@ -398,10 +485,9 @@
           <w:sz w:val="32"/>
           <w:szCs w:val="32"/>
         </w:rPr>
-      </w:pPr>
-    </w:p>
-    <w:p>
-      <w:pPr>
+        <w:t>ΑΓΓΕΛΟΣ ΚΩΝΣΤΑΝΤΙΝΟΣ</w:t>
+      </w:r>
+      <w:r>
         <w:rPr>
           <w:rFonts w:ascii="Century Gothic" w:hAnsi="Century Gothic"/>
           <w:i/>
@@ -410,107 +496,13 @@
           <w:sz w:val="32"/>
           <w:szCs w:val="32"/>
         </w:rPr>
-      </w:pPr>
-    </w:p>
-    <w:p>
-      <w:pPr>
-        <w:rPr>
-          <w:rFonts w:ascii="Century Gothic" w:hAnsi="Century Gothic"/>
-          <w:i/>
-          <w:iCs/>
-          <w:color w:val="1F3864"/>
-          <w:sz w:val="32"/>
-          <w:szCs w:val="32"/>
-        </w:rPr>
-      </w:pPr>
-    </w:p>
-    <w:p>
-      <w:pPr>
-        <w:rPr>
-          <w:rFonts w:ascii="Century Gothic" w:hAnsi="Century Gothic"/>
-          <w:i/>
-          <w:iCs/>
-          <w:color w:val="1F3864"/>
-          <w:sz w:val="32"/>
-          <w:szCs w:val="32"/>
-        </w:rPr>
-      </w:pPr>
-    </w:p>
-    <w:p>
-      <w:pPr>
-        <w:rPr>
-          <w:rFonts w:ascii="Century Gothic" w:hAnsi="Century Gothic"/>
-          <w:i/>
-          <w:iCs/>
-          <w:color w:val="1F3864"/>
-          <w:sz w:val="32"/>
-          <w:szCs w:val="32"/>
-        </w:rPr>
-      </w:pPr>
-    </w:p>
-    <w:p>
-      <w:pPr>
-        <w:jc w:val="center"/>
-        <w:rPr>
-          <w:rFonts w:ascii="Century Gothic" w:hAnsi="Century Gothic"/>
-          <w:i/>
-          <w:iCs/>
-          <w:color w:val="1F3864"/>
-          <w:sz w:val="32"/>
-          <w:szCs w:val="32"/>
-          <w:lang w:val="en-US"/>
-        </w:rPr>
-      </w:pPr>
-      <w:r>
-        <w:rPr>
-          <w:rFonts w:ascii="Century Gothic" w:hAnsi="Century Gothic"/>
-          <w:i/>
-          <w:iCs/>
-          <w:color w:val="1F3864"/>
-          <w:sz w:val="32"/>
-          <w:szCs w:val="32"/>
-        </w:rPr>
-        <w:t>ΕΥΦΡΟΣΥΝΗ ΒΑΡΣΟΥ 21390021</w:t>
-      </w:r>
-    </w:p>
-    <w:p>
-      <w:pPr>
-        <w:jc w:val="center"/>
-        <w:rPr>
-          <w:rFonts w:ascii="Century Gothic" w:hAnsi="Century Gothic"/>
-          <w:i/>
-          <w:iCs/>
-          <w:color w:val="1F3864"/>
-          <w:sz w:val="32"/>
-          <w:szCs w:val="32"/>
-        </w:rPr>
-      </w:pPr>
-      <w:r>
-        <w:rPr>
-          <w:rFonts w:ascii="Century Gothic" w:hAnsi="Century Gothic"/>
-          <w:i/>
-          <w:iCs/>
-          <w:color w:val="1F3864"/>
-          <w:sz w:val="32"/>
-          <w:szCs w:val="32"/>
-        </w:rPr>
-        <w:t>ΑΓΓΕΛΟΣ ΚΩΝΣΤΑΝΤΙΝΟΣ</w:t>
-      </w:r>
-      <w:r>
-        <w:rPr>
-          <w:rFonts w:ascii="Century Gothic" w:hAnsi="Century Gothic"/>
-          <w:i/>
-          <w:iCs/>
-          <w:color w:val="1F3864"/>
-          <w:sz w:val="32"/>
-          <w:szCs w:val="32"/>
-        </w:rPr>
         <w:t xml:space="preserve"> ΜΕΝΤΖΕΛΟΣ 21390132</w:t>
       </w:r>
     </w:p>
     <w:p>
       <w:pPr>
         <w:pStyle w:val="Heading1"/>
+        <w:spacing w:after="120"/>
       </w:pPr>
       <w:r>
         <w:lastRenderedPageBreak/>
@@ -520,11 +512,244 @@
         <w:t>Εισαγωγή</w:t>
       </w:r>
     </w:p>
-    <w:p/>
-    <w:p/>
+    <w:p>
+      <w:pPr>
+        <w:spacing w:after="120"/>
+        <w:rPr>
+          <w:lang w:val="en-US"/>
+        </w:rPr>
+      </w:pPr>
+      <w:r>
+        <w:t xml:space="preserve">Αυτό το έγγραφο αποτελεί </w:t>
+      </w:r>
+      <w:r>
+        <w:t>την</w:t>
+      </w:r>
+      <w:r>
+        <w:t xml:space="preserve"> συγγραφή</w:t>
+      </w:r>
+      <w:r>
+        <w:t xml:space="preserve"> της αναφοράς για την </w:t>
+      </w:r>
+      <w:r>
+        <w:t xml:space="preserve">ανάλυση δεδομένων που πραγματοποιήσαμε </w:t>
+      </w:r>
+      <w:r>
+        <w:t xml:space="preserve">σε ένα </w:t>
+      </w:r>
+      <w:r>
+        <w:rPr>
+          <w:lang w:val="en-US"/>
+        </w:rPr>
+        <w:t xml:space="preserve">dataset </w:t>
+      </w:r>
+      <w:r>
+        <w:t xml:space="preserve">που αφορά για </w:t>
+      </w:r>
+      <w:r>
+        <w:t>τα διάφορα κινητά που υπάρχουν στην αγορά</w:t>
+      </w:r>
+      <w:r>
+        <w:t xml:space="preserve"> και τα </w:t>
+      </w:r>
+      <w:r>
+        <w:t xml:space="preserve">αντίστοιχα </w:t>
+      </w:r>
+      <w:r>
+        <w:t>χαρακτηριστικά τους</w:t>
+      </w:r>
+      <w:r>
+        <w:t>.</w:t>
+      </w:r>
+      <w:r>
+        <w:t xml:space="preserve"> Θα επικεντρωθούμε στην ανάλυση σχετικά με την τιμή του κάθε κινητού σε αντιπαράθεση με τον επεξεργαστή που έχουν και την </w:t>
+      </w:r>
+      <w:r>
+        <w:rPr>
+          <w:lang w:val="en-US"/>
+        </w:rPr>
+        <w:t>RAM.</w:t>
+      </w:r>
+    </w:p>
+    <w:p>
+      <w:pPr>
+        <w:spacing w:after="120"/>
+        <w:rPr>
+          <w:lang w:val="en-US"/>
+        </w:rPr>
+      </w:pPr>
+      <w:r>
+        <w:t xml:space="preserve">Αρχικά, </w:t>
+      </w:r>
+      <w:r>
+        <w:t xml:space="preserve">θα </w:t>
+      </w:r>
+      <w:r>
+        <w:t>περιγράψουμε</w:t>
+      </w:r>
+      <w:r>
+        <w:rPr>
+          <w:lang w:val="en-US"/>
+        </w:rPr>
+        <w:t xml:space="preserve"> </w:t>
+      </w:r>
+      <w:r>
+        <w:t xml:space="preserve">το πρόβλημα που επιχειρούμε να λύσουμε με την ανάλυση αυτή, έπειτα θα περιγράψουμε εν συντομία </w:t>
+      </w:r>
+      <w:r>
+        <w:t xml:space="preserve">το </w:t>
+      </w:r>
+      <w:r>
+        <w:rPr>
+          <w:lang w:val="en-US"/>
+        </w:rPr>
+        <w:t xml:space="preserve">dataset </w:t>
+      </w:r>
+      <w:r>
+        <w:t xml:space="preserve">που χρησιμοποιήσαμε και τέλος θα επικεντρωθούμε στην </w:t>
+      </w:r>
+      <w:r>
+        <w:t>περιγραφή του κώδικα που υλοποιήσαμε</w:t>
+      </w:r>
+      <w:r>
+        <w:t xml:space="preserve"> </w:t>
+      </w:r>
+      <w:r>
+        <w:t>καθώς και την περιγραφή</w:t>
+      </w:r>
+      <w:r>
+        <w:t>/αποτίμηση</w:t>
+      </w:r>
+      <w:r>
+        <w:t xml:space="preserve"> των αποτελεσμάτων</w:t>
+      </w:r>
+      <w:r>
+        <w:t xml:space="preserve"> που </w:t>
+      </w:r>
+      <w:r>
+        <w:t>συμπεραίνουμε</w:t>
+      </w:r>
+      <w:r>
+        <w:t xml:space="preserve"> από αυτά.</w:t>
+      </w:r>
+      <w:r>
+        <w:t xml:space="preserve"> </w:t>
+      </w:r>
+    </w:p>
+    <w:p>
+      <w:pPr>
+        <w:spacing w:after="120"/>
+      </w:pPr>
+      <w:r>
+        <w:t xml:space="preserve">Σε αυτήν την αναφορά δεν θα συμπεριλάβουμε όλους τους πίνακες/σχήματα </w:t>
+      </w:r>
+      <w:r>
+        <w:t xml:space="preserve">καθώς είναι πολλά </w:t>
+      </w:r>
+      <w:r>
+        <w:t xml:space="preserve">για τις δύο αναλύσεις που υλοποιήσαμε </w:t>
+      </w:r>
+      <w:r>
+        <w:rPr>
+          <w:lang w:val="en-US"/>
+        </w:rPr>
+        <w:t xml:space="preserve">(Processor, RAM) </w:t>
+      </w:r>
+      <w:r>
+        <w:t xml:space="preserve">αλλά </w:t>
+      </w:r>
+      <w:r>
+        <w:t>υπάρχουν</w:t>
+      </w:r>
+      <w:r>
+        <w:t xml:space="preserve"> </w:t>
+      </w:r>
+      <w:r>
+        <w:t xml:space="preserve">όλοι </w:t>
+      </w:r>
+      <w:r>
+        <w:t>αναλυτικ</w:t>
+      </w:r>
+      <w:r>
+        <w:t>ά στον κώδικα .</w:t>
+      </w:r>
+      <w:r>
+        <w:rPr>
+          <w:lang w:val="en-US"/>
+        </w:rPr>
+        <w:t>ipynb</w:t>
+      </w:r>
+      <w:r>
+        <w:t>.</w:t>
+      </w:r>
+      <w:r>
+        <w:t xml:space="preserve"> </w:t>
+      </w:r>
+      <w:r>
+        <w:t xml:space="preserve">Ο κώδικας </w:t>
+      </w:r>
+      <w:r>
+        <w:t>.</w:t>
+      </w:r>
+      <w:r>
+        <w:rPr>
+          <w:lang w:val="en-US"/>
+        </w:rPr>
+        <w:t xml:space="preserve">py </w:t>
+      </w:r>
+      <w:r>
+        <w:t>περιέχει όλη την ανάλυση αλλ</w:t>
+      </w:r>
+      <w:r>
+        <w:t xml:space="preserve">ά </w:t>
+      </w:r>
+      <w:r>
+        <w:t>συμπεριλήφθηκε</w:t>
+      </w:r>
+      <w:r>
+        <w:t xml:space="preserve"> για </w:t>
+      </w:r>
+      <w:r>
+        <w:t xml:space="preserve">πρακτικούς λόγους </w:t>
+      </w:r>
+      <w:r>
+        <w:t>συνεπώς</w:t>
+      </w:r>
+      <w:r>
+        <w:t xml:space="preserve"> η ανάλυση μαζί με τις πηγές που χρησιμοποιήσαμε </w:t>
+      </w:r>
+      <w:r>
+        <w:t>β</w:t>
+      </w:r>
+      <w:r>
+        <w:t>ρίσκεται στον κώδικα .</w:t>
+      </w:r>
+      <w:r>
+        <w:rPr>
+          <w:lang w:val="en-US"/>
+        </w:rPr>
+        <w:t>ipynb (</w:t>
+      </w:r>
+      <w:r>
+        <w:t xml:space="preserve">θα ήταν προτιμότερο </w:t>
+      </w:r>
+      <w:r>
+        <w:t xml:space="preserve">δηλαδή </w:t>
+      </w:r>
+      <w:r>
+        <w:t xml:space="preserve">να </w:t>
+      </w:r>
+      <w:r>
+        <w:t>προβληθεί από εκεί αφού είναι ενσωματωμένοι όλοι οι πίνακες και τα σχήματα καθώς και λεπτομερείς σχόλια).</w:t>
+      </w:r>
+      <w:r>
+        <w:t xml:space="preserve"> </w:t>
+      </w:r>
+    </w:p>
     <w:p>
       <w:pPr>
         <w:pStyle w:val="Heading1"/>
+        <w:spacing w:before="120" w:after="120"/>
       </w:pPr>
       <w:r>
         <w:t xml:space="preserve">2. </w:t>
@@ -533,7 +758,22 @@
         <w:t>Ορισμός Προβλήματος</w:t>
       </w:r>
     </w:p>
-    <w:p/>
+    <w:p>
+      <w:pPr>
+        <w:rPr>
+          <w:i/>
+          <w:iCs/>
+        </w:rPr>
+      </w:pPr>
+      <w:r>
+        <w:rPr>
+          <w:i/>
+          <w:iCs/>
+          <w:highlight w:val="lightGray"/>
+        </w:rPr>
+        <w:t>καλό είναι να συμπεριλάβουμε ένα παράδειγμα χρήσης των αποτελεσμάτων της, π.χ. για ποιόν είναι χρήσιμα ?</w:t>
+      </w:r>
+    </w:p>
     <w:p>
       <w:pPr>
         <w:pStyle w:val="Heading1"/>
@@ -549,11 +789,38 @@
       </w:r>
     </w:p>
     <w:p>
-      <w:pPr>
-        <w:rPr>
-          <w:lang w:val="en-US"/>
-        </w:rPr>
-      </w:pPr>
+      <w:r>
+        <w:rPr>
+          <w:highlight w:val="yellow"/>
+        </w:rPr>
+        <w:t>ΑΓΓΕΛΟΣ</w:t>
+      </w:r>
+      <w:r>
+        <w:t xml:space="preserve"> </w:t>
+      </w:r>
+      <w:hyperlink r:id="rId7" w:history="1">
+        <w:r>
+          <w:rPr>
+            <w:rStyle w:val="Hyperlink"/>
+          </w:rPr>
+          <w:t>https://www.kaggle.com/datasets/nishantdeswal1810/smartphones/data</w:t>
+        </w:r>
+      </w:hyperlink>
+      <w:r>
+        <w:t xml:space="preserve"> -&gt; τα </w:t>
+      </w:r>
+      <w:r>
+        <w:t>εξηγεί</w:t>
+      </w:r>
+      <w:r>
+        <w:t xml:space="preserve"> και εδώ, συνοπτικά κάθε πεδίο και κυρίως τα πεδία που χρησιμοποιήσαμε εμεις. Οπότε εξηγησε γενικά και μετά για τα πεδία που χρησιμοποιήσαμε εμεις και ΠΟΛΥ συνοπτικα τα αλλά (σαν απλή </w:t>
+      </w:r>
+      <w:r>
+        <w:t>αναφορά</w:t>
+      </w:r>
+      <w:r>
+        <w:t>ά τους)</w:t>
+      </w:r>
     </w:p>
     <w:p>
       <w:pPr>
@@ -566,7 +833,75 @@
         <w:t>Περιγραφή των μεθόδων ανάλυσης δεδομένων</w:t>
       </w:r>
     </w:p>
-    <w:p/>
+    <w:p>
+      <w:pPr>
+        <w:rPr>
+          <w:i/>
+          <w:iCs/>
+        </w:rPr>
+      </w:pPr>
+      <w:r>
+        <w:rPr>
+          <w:i/>
+          <w:iCs/>
+          <w:highlight w:val="lightGray"/>
+        </w:rPr>
+        <w:t>Η υποενότητα της ανάλυσης των δεδομένων θα πρέπει να περιγράφει τις τεχνικές που χρησιμοποιήσατε και μια εξήγηση γιατί! Πολύ σημαντικό είναι να προσπαθήσετε να πείσετε τον αναγνώστη ότι μια συγκεκριμένη τεχνική που χρησιμοποιείται είναι αυτή που ταιριάζει στο πρόβλημα. Να είστε σαφείς και περιεκτικοί</w:t>
+      </w:r>
+    </w:p>
+    <w:p>
+      <w:pPr>
+        <w:rPr>
+          <w:lang w:val="en-US"/>
+        </w:rPr>
+      </w:pPr>
+      <w:r>
+        <w:rPr>
+          <w:highlight w:val="yellow"/>
+        </w:rPr>
+        <w:t>ΑΓΓΕΛΟΣ</w:t>
+      </w:r>
+      <w:r>
+        <w:t xml:space="preserve">: </w:t>
+      </w:r>
+      <w:r>
+        <w:rPr>
+          <w:lang w:val="en-US"/>
+        </w:rPr>
+        <w:t>Association Rules</w:t>
+      </w:r>
+      <w:r>
+        <w:t xml:space="preserve">, </w:t>
+      </w:r>
+      <w:r>
+        <w:rPr>
+          <w:lang w:val="en-US"/>
+        </w:rPr>
+        <w:t>Clustering</w:t>
+      </w:r>
+    </w:p>
+    <w:p>
+      <w:pPr>
+        <w:rPr>
+          <w:lang w:val="en-US"/>
+        </w:rPr>
+      </w:pPr>
+      <w:r>
+        <w:rPr>
+          <w:highlight w:val="magenta"/>
+        </w:rPr>
+        <w:t>ΦΡΟΣΩ:</w:t>
+      </w:r>
+      <w:r>
+        <w:t xml:space="preserve"> </w:t>
+      </w:r>
+      <w:r>
+        <w:rPr>
+          <w:lang w:val="en-US"/>
+        </w:rPr>
+        <w:t>One Hot Encoding</w:t>
+      </w:r>
+    </w:p>
     <w:p>
       <w:pPr>
         <w:pStyle w:val="Heading1"/>
@@ -578,10 +913,232 @@
         <w:t>Πειραματικά Αποτελέσματα</w:t>
       </w:r>
     </w:p>
-    <w:p/>
+    <w:p>
+      <w:pPr>
+        <w:rPr>
+          <w:i/>
+          <w:iCs/>
+          <w:lang w:val="en-US"/>
+        </w:rPr>
+      </w:pPr>
+      <w:r>
+        <w:rPr>
+          <w:i/>
+          <w:iCs/>
+          <w:highlight w:val="lightGray"/>
+        </w:rPr>
+        <w:t xml:space="preserve">Η ενότητα των πειραματικών αποτελεσμάτων θα πρέπει να περιλαμβάνει όλα τα πειράματα που χρησιμοποιήσατε. Συζητήστε τις </w:t>
+      </w:r>
+      <w:r>
+        <w:rPr>
+          <w:i/>
+          <w:iCs/>
+          <w:highlight w:val="yellow"/>
+        </w:rPr>
+        <w:t>παραμέτρους</w:t>
+      </w:r>
+      <w:r>
+        <w:rPr>
+          <w:i/>
+          <w:iCs/>
+          <w:highlight w:val="lightGray"/>
+        </w:rPr>
+        <w:t xml:space="preserve"> και ιδιαίτερα </w:t>
+      </w:r>
+      <w:r>
+        <w:rPr>
+          <w:i/>
+          <w:iCs/>
+          <w:highlight w:val="yellow"/>
+        </w:rPr>
+        <w:t>τους χρόνους εκτέλεσης</w:t>
+      </w:r>
+      <w:r>
+        <w:rPr>
+          <w:i/>
+          <w:iCs/>
+          <w:highlight w:val="lightGray"/>
+        </w:rPr>
+        <w:t xml:space="preserve">, καθώς και τυχόν μέτρα αξιολόγησης που χρησιμοποιήθηκαν. Συμπεριλάβετε </w:t>
+      </w:r>
+      <w:r>
+        <w:rPr>
+          <w:i/>
+          <w:iCs/>
+          <w:highlight w:val="yellow"/>
+        </w:rPr>
+        <w:t xml:space="preserve">πίνακες/σχήματα </w:t>
+      </w:r>
+      <w:r>
+        <w:rPr>
+          <w:i/>
+          <w:iCs/>
+          <w:highlight w:val="lightGray"/>
+        </w:rPr>
+        <w:t xml:space="preserve">όπως κρίνετε απαραίτητο (τα περισσότερα έγγραφα ανάλυσης δεδομένων τα διαθέτουν). </w:t>
+      </w:r>
+    </w:p>
+    <w:p>
+      <w:pPr>
+        <w:rPr>
+          <w:i/>
+          <w:iCs/>
+        </w:rPr>
+      </w:pPr>
+      <w:r>
+        <w:rPr>
+          <w:i/>
+          <w:iCs/>
+          <w:lang w:val="en-US"/>
+        </w:rPr>
+        <w:t xml:space="preserve">MIN SUPPORT, MIN CONFIDENCE -&gt; Discord </w:t>
+      </w:r>
+      <w:r>
+        <w:rPr>
+          <w:i/>
+          <w:iCs/>
+        </w:rPr>
+        <w:t xml:space="preserve">τι σημαίνει έχουμε </w:t>
+      </w:r>
+      <w:r>
+        <w:rPr>
+          <w:i/>
+          <w:iCs/>
+        </w:rPr>
+        <w:t xml:space="preserve">μεγαλύτερο ή μικρότερο </w:t>
+      </w:r>
+      <w:r>
+        <w:rPr>
+          <w:i/>
+          <w:iCs/>
+          <w:lang w:val="en-US"/>
+        </w:rPr>
+        <w:t xml:space="preserve">min_sup </w:t>
+      </w:r>
+      <w:r>
+        <w:rPr>
+          <w:i/>
+          <w:iCs/>
+        </w:rPr>
+        <w:t>κτλ.</w:t>
+      </w:r>
+    </w:p>
+    <w:p>
+      <w:pPr>
+        <w:rPr>
+          <w:i/>
+          <w:iCs/>
+        </w:rPr>
+      </w:pPr>
+      <w:r>
+        <w:rPr>
+          <w:i/>
+          <w:iCs/>
+        </w:rPr>
+        <w:t xml:space="preserve">ΧΡΟΝΟΙ ΕΚΤΕΛΕΣΕΙΣ ΕΙΔΙΚΑ ΓΙΑ </w:t>
+      </w:r>
+      <w:r>
+        <w:rPr>
+          <w:i/>
+          <w:iCs/>
+          <w:lang w:val="en-US"/>
+        </w:rPr>
+        <w:t>CLUSTERING (</w:t>
+      </w:r>
+      <w:r>
+        <w:rPr>
+          <w:i/>
+          <w:iCs/>
+        </w:rPr>
+        <w:t xml:space="preserve">το γράφει το </w:t>
+      </w:r>
+      <w:r>
+        <w:rPr>
+          <w:i/>
+          <w:iCs/>
+          <w:lang w:val="en-US"/>
+        </w:rPr>
+        <w:t>.ipynb)</w:t>
+      </w:r>
+      <w:r>
+        <w:rPr>
+          <w:i/>
+          <w:iCs/>
+        </w:rPr>
+        <w:t xml:space="preserve"> -&gt; πολυπλοκότητα </w:t>
+      </w:r>
+      <w:r>
+        <w:rPr>
+          <w:i/>
+          <w:iCs/>
+          <w:lang w:val="en-US"/>
+        </w:rPr>
+        <w:t>clustering?</w:t>
+      </w:r>
+    </w:p>
+    <w:p>
+      <w:pPr>
+        <w:rPr>
+          <w:i/>
+          <w:iCs/>
+        </w:rPr>
+      </w:pPr>
+      <w:r>
+        <w:rPr>
+          <w:i/>
+          <w:iCs/>
+        </w:rPr>
+        <w:t xml:space="preserve">ΣΧΗΜΑΤΑ </w:t>
+      </w:r>
+      <w:r>
+        <w:rPr>
+          <w:i/>
+          <w:iCs/>
+          <w:lang w:val="en-US"/>
+        </w:rPr>
+        <w:t xml:space="preserve">CLUSTERING -&gt; </w:t>
+      </w:r>
+      <w:r>
+        <w:rPr>
+          <w:i/>
+          <w:iCs/>
+        </w:rPr>
+        <w:t xml:space="preserve">4 </w:t>
+      </w:r>
+      <w:r>
+        <w:rPr>
+          <w:i/>
+          <w:iCs/>
+          <w:lang w:val="en-US"/>
+        </w:rPr>
+        <w:t>clusters</w:t>
+      </w:r>
+      <w:r>
+        <w:rPr>
+          <w:i/>
+          <w:iCs/>
+        </w:rPr>
+        <w:t xml:space="preserve"> (δοκιμή αρχικά με 3, αλλά υπήρχαν </w:t>
+      </w:r>
+      <w:r>
+        <w:rPr>
+          <w:i/>
+          <w:iCs/>
+        </w:rPr>
+        <w:t>κ</w:t>
+      </w:r>
+      <w:r>
+        <w:rPr>
+          <w:i/>
+          <w:iCs/>
+        </w:rPr>
+        <w:t>άποια πολύ εξω οπότε 4)</w:t>
+      </w:r>
+    </w:p>
     <w:p>
       <w:pPr>
         <w:pStyle w:val="Heading1"/>
+        <w:spacing w:after="120"/>
       </w:pPr>
       <w:r>
         <w:t xml:space="preserve">6. </w:t>
@@ -590,29 +1147,341 @@
         <w:t>Κριτική αποτίμηση αποτελεσμάτων</w:t>
       </w:r>
     </w:p>
-    <w:p/>
+    <w:p>
+      <w:r>
+        <w:rPr>
+          <w:highlight w:val="magenta"/>
+        </w:rPr>
+        <w:t>ΦΡΟΣΩ</w:t>
+      </w:r>
+      <w:r>
+        <w:t xml:space="preserve"> για </w:t>
+      </w:r>
+      <w:r>
+        <w:rPr>
+          <w:lang w:val="en-US"/>
+        </w:rPr>
+        <w:t>price</w:t>
+      </w:r>
+      <w:r>
+        <w:rPr>
+          <w:lang w:val="en-US"/>
+        </w:rPr>
+        <w:t xml:space="preserve"> processor</w:t>
+      </w:r>
+      <w:r>
+        <w:t xml:space="preserve"> </w:t>
+      </w:r>
+      <w:r>
+        <w:t xml:space="preserve">(συνοπτικά για κάθε </w:t>
+      </w:r>
+      <w:r>
+        <w:rPr>
+          <w:lang w:val="en-US"/>
+        </w:rPr>
+        <w:t xml:space="preserve">cluster, </w:t>
+      </w:r>
+      <w:r>
+        <w:t xml:space="preserve">ποια είναι τα </w:t>
+      </w:r>
+      <w:r>
+        <w:rPr>
+          <w:lang w:val="en-US"/>
+        </w:rPr>
+        <w:t xml:space="preserve">frequent items </w:t>
+      </w:r>
+      <w:r>
+        <w:t>και οι συσχετίσεις του</w:t>
+      </w:r>
+      <w:r>
+        <w:t xml:space="preserve"> και αν βγάζει νόημα να έχουν αυτά απο την λογική</w:t>
+      </w:r>
+      <w:r>
+        <w:t>)</w:t>
+      </w:r>
+    </w:p>
+    <w:p>
+      <w:pPr>
+        <w:rPr>
+          <w:lang w:val="en-US"/>
+        </w:rPr>
+      </w:pPr>
+      <w:r>
+        <w:rPr>
+          <w:highlight w:val="yellow"/>
+        </w:rPr>
+        <w:t>ΑΓΓΕΛΟΣ</w:t>
+      </w:r>
+      <w:r>
+        <w:t>:</w:t>
+      </w:r>
+      <w:r>
+        <w:rPr>
+          <w:lang w:val="en-US"/>
+        </w:rPr>
+        <w:t xml:space="preserve"> </w:t>
+      </w:r>
+      <w:r>
+        <w:t xml:space="preserve">για </w:t>
+      </w:r>
+      <w:r>
+        <w:rPr>
+          <w:lang w:val="en-US"/>
+        </w:rPr>
+        <w:t>price ram</w:t>
+      </w:r>
+      <w:r>
+        <w:t xml:space="preserve"> </w:t>
+      </w:r>
+      <w:r>
+        <w:t xml:space="preserve">(συνοπτικά για κάθε </w:t>
+      </w:r>
+      <w:r>
+        <w:rPr>
+          <w:lang w:val="en-US"/>
+        </w:rPr>
+        <w:t xml:space="preserve">cluster, </w:t>
+      </w:r>
+      <w:r>
+        <w:t xml:space="preserve">ποια είναι τα </w:t>
+      </w:r>
+      <w:r>
+        <w:rPr>
+          <w:lang w:val="en-US"/>
+        </w:rPr>
+        <w:t xml:space="preserve">frequent items </w:t>
+      </w:r>
+      <w:r>
+        <w:t>και οι συσχετίσεις του και αν βγάζει νόημα να έχουν αυτά απο την λογική)</w:t>
+      </w:r>
+    </w:p>
     <w:p>
       <w:pPr>
         <w:pStyle w:val="Heading1"/>
-      </w:pPr>
-      <w:r>
+        <w:spacing w:after="120"/>
+      </w:pPr>
+      <w:r>
+        <w:lastRenderedPageBreak/>
         <w:t xml:space="preserve">7. </w:t>
       </w:r>
       <w:r>
         <w:t>Συμπεράσματα</w:t>
       </w:r>
     </w:p>
-    <w:p/>
-    <w:p/>
+    <w:p>
+      <w:r>
+        <w:t>Τι συμπεράσματα βγάζουμε για τα διαφορετικά είδους κινητά (</w:t>
+      </w:r>
+      <w:r>
+        <w:rPr>
+          <w:lang w:val="en-US"/>
+        </w:rPr>
+        <w:t>low-end</w:t>
+      </w:r>
+      <w:r>
+        <w:rPr>
+          <w:lang w:val="en-US"/>
+        </w:rPr>
+        <w:t>, middle-end, higher-end, luxury)</w:t>
+      </w:r>
+      <w:r>
+        <w:t xml:space="preserve">. Απο τα αποτελέσματα ποιο είναι το καλύτερο? </w:t>
+      </w:r>
+      <w:r>
+        <w:t xml:space="preserve">Σε σύγκριση με την τιμή δηλαδή πάντα. Γενικά αν εμπίπτουν τα </w:t>
+      </w:r>
+      <w:r>
+        <w:t>αποτελέσματα</w:t>
+      </w:r>
+      <w:r>
+        <w:t xml:space="preserve"> με την πραγματικότητα</w:t>
+      </w:r>
+      <w:r>
+        <w:rPr>
+          <w:lang w:val="en-US"/>
+        </w:rPr>
+        <w:t xml:space="preserve">, </w:t>
+      </w:r>
+    </w:p>
     <w:p/>
     <w:sectPr>
+      <w:footerReference w:type="even" r:id="rId8"/>
+      <w:footerReference w:type="default" r:id="rId9"/>
       <w:pgSz w:w="11906" w:h="16838"/>
       <w:pgMar w:top="720" w:right="720" w:bottom="720" w:left="720" w:header="708" w:footer="708" w:gutter="0"/>
+      <w:pgNumType w:start="0"/>
       <w:cols w:space="708"/>
       <w:docGrid w:linePitch="360"/>
     </w:sectPr>
   </w:body>
 </w:document>
+</file>
+
+<file path=word/endnotes.xml><?xml version="1.0" encoding="utf-8"?>
+<w:endnotes xmlns:wpc="http://schemas.microsoft.com/office/word/2010/wordprocessingCanvas" xmlns:cx="http://schemas.microsoft.com/office/drawing/2014/chartex" xmlns:cx1="http://schemas.microsoft.com/office/drawing/2015/9/8/chartex" xmlns:cx2="http://schemas.microsoft.com/office/drawing/2015/10/21/chartex" xmlns:cx3="http://schemas.microsoft.com/office/drawing/2016/5/9/chartex" xmlns:cx4="http://schemas.microsoft.com/office/drawing/2016/5/10/chartex" xmlns:cx5="http://schemas.microsoft.com/office/drawing/2016/5/11/chartex" xmlns:cx6="http://schemas.microsoft.com/office/drawing/2016/5/12/chartex" xmlns:cx7="http://schemas.microsoft.com/office/drawing/2016/5/13/chartex" xmlns:cx8="http://schemas.microsoft.com/office/drawing/2016/5/14/chartex" xmlns:mc="http://schemas.openxmlformats.org/markup-compatibility/2006" xmlns:aink="http://schemas.microsoft.com/office/drawing/2016/ink" xmlns:am3d="http://schemas.microsoft.com/office/drawing/2017/model3d" xmlns:o="urn:schemas-microsoft-com:office:office" xmlns:oel="http://schemas.microsoft.com/office/2019/extlst" xmlns:r="http://schemas.openxmlformats.org/officeDocument/2006/relationships" xmlns:m="http://schemas.openxmlformats.org/officeDocument/2006/math" xmlns:v="urn:schemas-microsoft-com:vml" xmlns:wp14="http://schemas.microsoft.com/office/word/2010/wordprocessingDrawing" xmlns:wp="http://schemas.openxmlformats.org/drawingml/2006/wordprocessingDrawing" xmlns:w10="urn:schemas-microsoft-com:office:word" xmlns:w="http://schemas.openxmlformats.org/wordprocessingml/2006/main" xmlns:w14="http://schemas.microsoft.com/office/word/2010/wordml" xmlns:w15="http://schemas.microsoft.com/office/word/2012/wordml" xmlns:w16cex="http://schemas.microsoft.com/office/word/2018/wordml/cex" xmlns:w16cid="http://schemas.microsoft.com/office/word/2016/wordml/cid" xmlns:w16="http://schemas.microsoft.com/office/word/2018/wordml" xmlns:w16sdtdh="http://schemas.microsoft.com/office/word/2020/wordml/sdtdatahash" xmlns:w16se="http://schemas.microsoft.com/office/word/2015/wordml/symex" xmlns:wpg="http://schemas.microsoft.com/office/word/2010/wordprocessingGroup" xmlns:wpi="http://schemas.microsoft.com/office/word/2010/wordprocessingInk" xmlns:wne="http://schemas.microsoft.com/office/word/2006/wordml" xmlns:wps="http://schemas.microsoft.com/office/word/2010/wordprocessingShape" mc:Ignorable="w14 w15 w16se w16cid w16 w16cex w16sdtdh wp14">
+  <w:endnote w:type="separator" w:id="-1">
+    <w:p>
+      <w:pPr>
+        <w:spacing w:after="0"/>
+      </w:pPr>
+      <w:r>
+        <w:separator/>
+      </w:r>
+    </w:p>
+  </w:endnote>
+  <w:endnote w:type="continuationSeparator" w:id="0">
+    <w:p>
+      <w:pPr>
+        <w:spacing w:after="0"/>
+      </w:pPr>
+      <w:r>
+        <w:continuationSeparator/>
+      </w:r>
+    </w:p>
+  </w:endnote>
+</w:endnotes>
+</file>
+
+<file path=word/footer1.xml><?xml version="1.0" encoding="utf-8"?>
+<w:ftr xmlns:wpc="http://schemas.microsoft.com/office/word/2010/wordprocessingCanvas" xmlns:cx="http://schemas.microsoft.com/office/drawing/2014/chartex" xmlns:cx1="http://schemas.microsoft.com/office/drawing/2015/9/8/chartex" xmlns:cx2="http://schemas.microsoft.com/office/drawing/2015/10/21/chartex" xmlns:cx3="http://schemas.microsoft.com/office/drawing/2016/5/9/chartex" xmlns:cx4="http://schemas.microsoft.com/office/drawing/2016/5/10/chartex" xmlns:cx5="http://schemas.microsoft.com/office/drawing/2016/5/11/chartex" xmlns:cx6="http://schemas.microsoft.com/office/drawing/2016/5/12/chartex" xmlns:cx7="http://schemas.microsoft.com/office/drawing/2016/5/13/chartex" xmlns:cx8="http://schemas.microsoft.com/office/drawing/2016/5/14/chartex" xmlns:mc="http://schemas.openxmlformats.org/markup-compatibility/2006" xmlns:aink="http://schemas.microsoft.com/office/drawing/2016/ink" xmlns:am3d="http://schemas.microsoft.com/office/drawing/2017/model3d" xmlns:o="urn:schemas-microsoft-com:office:office" xmlns:oel="http://schemas.microsoft.com/office/2019/extlst" xmlns:r="http://schemas.openxmlformats.org/officeDocument/2006/relationships" xmlns:m="http://schemas.openxmlformats.org/officeDocument/2006/math" xmlns:v="urn:schemas-microsoft-com:vml" xmlns:wp14="http://schemas.microsoft.com/office/word/2010/wordprocessingDrawing" xmlns:wp="http://schemas.openxmlformats.org/drawingml/2006/wordprocessingDrawing" xmlns:w10="urn:schemas-microsoft-com:office:word" xmlns:w="http://schemas.openxmlformats.org/wordprocessingml/2006/main" xmlns:w14="http://schemas.microsoft.com/office/word/2010/wordml" xmlns:w15="http://schemas.microsoft.com/office/word/2012/wordml" xmlns:w16cex="http://schemas.microsoft.com/office/word/2018/wordml/cex" xmlns:w16cid="http://schemas.microsoft.com/office/word/2016/wordml/cid" xmlns:w16="http://schemas.microsoft.com/office/word/2018/wordml" xmlns:w16sdtdh="http://schemas.microsoft.com/office/word/2020/wordml/sdtdatahash" xmlns:w16se="http://schemas.microsoft.com/office/word/2015/wordml/symex" xmlns:wpg="http://schemas.microsoft.com/office/word/2010/wordprocessingGroup" xmlns:wpi="http://schemas.microsoft.com/office/word/2010/wordprocessingInk" xmlns:wne="http://schemas.microsoft.com/office/word/2006/wordml" xmlns:wps="http://schemas.microsoft.com/office/word/2010/wordprocessingShape" mc:Ignorable="w14 w15 w16se w16cid w16 w16cex w16sdtdh wp14">
+  <w:sdt>
+    <w:sdtPr>
+      <w:rPr>
+        <w:rStyle w:val="PageNumber"/>
+      </w:rPr>
+      <w:id w:val="2094352054"/>
+      <w:docPartObj>
+        <w:docPartGallery w:val="Page Numbers (Bottom of Page)"/>
+        <w:docPartUnique/>
+      </w:docPartObj>
+    </w:sdtPr>
+    <w:sdtContent>
+      <w:p>
+        <w:pPr>
+          <w:pStyle w:val="Footer"/>
+          <w:framePr w:wrap="none" w:vAnchor="text" w:hAnchor="margin" w:xAlign="right" w:y="1"/>
+          <w:rPr>
+            <w:rStyle w:val="PageNumber"/>
+          </w:rPr>
+        </w:pPr>
+        <w:r>
+          <w:rPr>
+            <w:rStyle w:val="PageNumber"/>
+          </w:rPr>
+          <w:fldChar w:fldCharType="begin"/>
+        </w:r>
+        <w:r>
+          <w:rPr>
+            <w:rStyle w:val="PageNumber"/>
+          </w:rPr>
+          <w:instrText xml:space="preserve"> PAGE </w:instrText>
+        </w:r>
+        <w:r>
+          <w:rPr>
+            <w:rStyle w:val="PageNumber"/>
+          </w:rPr>
+          <w:fldChar w:fldCharType="end"/>
+        </w:r>
+      </w:p>
+    </w:sdtContent>
+  </w:sdt>
+  <w:p>
+    <w:pPr>
+      <w:pStyle w:val="Footer"/>
+      <w:ind w:right="360"/>
+    </w:pPr>
+  </w:p>
+</w:ftr>
+</file>
+
+<file path=word/footer2.xml><?xml version="1.0" encoding="utf-8"?>
+<w:ftr xmlns:wpc="http://schemas.microsoft.com/office/word/2010/wordprocessingCanvas" xmlns:cx="http://schemas.microsoft.com/office/drawing/2014/chartex" xmlns:cx1="http://schemas.microsoft.com/office/drawing/2015/9/8/chartex" xmlns:cx2="http://schemas.microsoft.com/office/drawing/2015/10/21/chartex" xmlns:cx3="http://schemas.microsoft.com/office/drawing/2016/5/9/chartex" xmlns:cx4="http://schemas.microsoft.com/office/drawing/2016/5/10/chartex" xmlns:cx5="http://schemas.microsoft.com/office/drawing/2016/5/11/chartex" xmlns:cx6="http://schemas.microsoft.com/office/drawing/2016/5/12/chartex" xmlns:cx7="http://schemas.microsoft.com/office/drawing/2016/5/13/chartex" xmlns:cx8="http://schemas.microsoft.com/office/drawing/2016/5/14/chartex" xmlns:mc="http://schemas.openxmlformats.org/markup-compatibility/2006" xmlns:aink="http://schemas.microsoft.com/office/drawing/2016/ink" xmlns:am3d="http://schemas.microsoft.com/office/drawing/2017/model3d" xmlns:o="urn:schemas-microsoft-com:office:office" xmlns:oel="http://schemas.microsoft.com/office/2019/extlst" xmlns:r="http://schemas.openxmlformats.org/officeDocument/2006/relationships" xmlns:m="http://schemas.openxmlformats.org/officeDocument/2006/math" xmlns:v="urn:schemas-microsoft-com:vml" xmlns:wp14="http://schemas.microsoft.com/office/word/2010/wordprocessingDrawing" xmlns:wp="http://schemas.openxmlformats.org/drawingml/2006/wordprocessingDrawing" xmlns:w10="urn:schemas-microsoft-com:office:word" xmlns:w="http://schemas.openxmlformats.org/wordprocessingml/2006/main" xmlns:w14="http://schemas.microsoft.com/office/word/2010/wordml" xmlns:w15="http://schemas.microsoft.com/office/word/2012/wordml" xmlns:w16cex="http://schemas.microsoft.com/office/word/2018/wordml/cex" xmlns:w16cid="http://schemas.microsoft.com/office/word/2016/wordml/cid" xmlns:w16="http://schemas.microsoft.com/office/word/2018/wordml" xmlns:w16sdtdh="http://schemas.microsoft.com/office/word/2020/wordml/sdtdatahash" xmlns:w16se="http://schemas.microsoft.com/office/word/2015/wordml/symex" xmlns:wpg="http://schemas.microsoft.com/office/word/2010/wordprocessingGroup" xmlns:wpi="http://schemas.microsoft.com/office/word/2010/wordprocessingInk" xmlns:wne="http://schemas.microsoft.com/office/word/2006/wordml" xmlns:wps="http://schemas.microsoft.com/office/word/2010/wordprocessingShape" mc:Ignorable="w14 w15 w16se w16cid w16 w16cex w16sdtdh wp14">
+  <w:sdt>
+    <w:sdtPr>
+      <w:rPr>
+        <w:rStyle w:val="PageNumber"/>
+      </w:rPr>
+      <w:id w:val="-981302155"/>
+      <w:docPartObj>
+        <w:docPartGallery w:val="Page Numbers (Bottom of Page)"/>
+        <w:docPartUnique/>
+      </w:docPartObj>
+    </w:sdtPr>
+    <w:sdtContent>
+      <w:p>
+        <w:pPr>
+          <w:pStyle w:val="Footer"/>
+          <w:framePr w:wrap="none" w:vAnchor="text" w:hAnchor="margin" w:xAlign="right" w:y="1"/>
+          <w:rPr>
+            <w:rStyle w:val="PageNumber"/>
+          </w:rPr>
+        </w:pPr>
+        <w:r>
+          <w:rPr>
+            <w:rStyle w:val="PageNumber"/>
+          </w:rPr>
+          <w:fldChar w:fldCharType="begin"/>
+        </w:r>
+        <w:r>
+          <w:rPr>
+            <w:rStyle w:val="PageNumber"/>
+          </w:rPr>
+          <w:instrText xml:space="preserve"> PAGE </w:instrText>
+        </w:r>
+        <w:r>
+          <w:rPr>
+            <w:rStyle w:val="PageNumber"/>
+          </w:rPr>
+          <w:fldChar w:fldCharType="separate"/>
+        </w:r>
+        <w:r>
+          <w:rPr>
+            <w:rStyle w:val="PageNumber"/>
+            <w:noProof/>
+          </w:rPr>
+          <w:t>0</w:t>
+        </w:r>
+        <w:r>
+          <w:rPr>
+            <w:rStyle w:val="PageNumber"/>
+          </w:rPr>
+          <w:fldChar w:fldCharType="end"/>
+        </w:r>
+      </w:p>
+    </w:sdtContent>
+  </w:sdt>
+  <w:p>
+    <w:pPr>
+      <w:pStyle w:val="Footer"/>
+      <w:ind w:right="360"/>
+    </w:pPr>
+  </w:p>
+</w:ftr>
+</file>
+
+<file path=word/footnotes.xml><?xml version="1.0" encoding="utf-8"?>
+<w:footnotes xmlns:wpc="http://schemas.microsoft.com/office/word/2010/wordprocessingCanvas" xmlns:cx="http://schemas.microsoft.com/office/drawing/2014/chartex" xmlns:cx1="http://schemas.microsoft.com/office/drawing/2015/9/8/chartex" xmlns:cx2="http://schemas.microsoft.com/office/drawing/2015/10/21/chartex" xmlns:cx3="http://schemas.microsoft.com/office/drawing/2016/5/9/chartex" xmlns:cx4="http://schemas.microsoft.com/office/drawing/2016/5/10/chartex" xmlns:cx5="http://schemas.microsoft.com/office/drawing/2016/5/11/chartex" xmlns:cx6="http://schemas.microsoft.com/office/drawing/2016/5/12/chartex" xmlns:cx7="http://schemas.microsoft.com/office/drawing/2016/5/13/chartex" xmlns:cx8="http://schemas.microsoft.com/office/drawing/2016/5/14/chartex" xmlns:mc="http://schemas.openxmlformats.org/markup-compatibility/2006" xmlns:aink="http://schemas.microsoft.com/office/drawing/2016/ink" xmlns:am3d="http://schemas.microsoft.com/office/drawing/2017/model3d" xmlns:o="urn:schemas-microsoft-com:office:office" xmlns:oel="http://schemas.microsoft.com/office/2019/extlst" xmlns:r="http://schemas.openxmlformats.org/officeDocument/2006/relationships" xmlns:m="http://schemas.openxmlformats.org/officeDocument/2006/math" xmlns:v="urn:schemas-microsoft-com:vml" xmlns:wp14="http://schemas.microsoft.com/office/word/2010/wordprocessingDrawing" xmlns:wp="http://schemas.openxmlformats.org/drawingml/2006/wordprocessingDrawing" xmlns:w10="urn:schemas-microsoft-com:office:word" xmlns:w="http://schemas.openxmlformats.org/wordprocessingml/2006/main" xmlns:w14="http://schemas.microsoft.com/office/word/2010/wordml" xmlns:w15="http://schemas.microsoft.com/office/word/2012/wordml" xmlns:w16cex="http://schemas.microsoft.com/office/word/2018/wordml/cex" xmlns:w16cid="http://schemas.microsoft.com/office/word/2016/wordml/cid" xmlns:w16="http://schemas.microsoft.com/office/word/2018/wordml" xmlns:w16sdtdh="http://schemas.microsoft.com/office/word/2020/wordml/sdtdatahash" xmlns:w16se="http://schemas.microsoft.com/office/word/2015/wordml/symex" xmlns:wpg="http://schemas.microsoft.com/office/word/2010/wordprocessingGroup" xmlns:wpi="http://schemas.microsoft.com/office/word/2010/wordprocessingInk" xmlns:wne="http://schemas.microsoft.com/office/word/2006/wordml" xmlns:wps="http://schemas.microsoft.com/office/word/2010/wordprocessingShape" mc:Ignorable="w14 w15 w16se w16cid w16 w16cex w16sdtdh wp14">
+  <w:footnote w:type="separator" w:id="-1">
+    <w:p>
+      <w:pPr>
+        <w:spacing w:after="0"/>
+      </w:pPr>
+      <w:r>
+        <w:separator/>
+      </w:r>
+    </w:p>
+  </w:footnote>
+  <w:footnote w:type="continuationSeparator" w:id="0">
+    <w:p>
+      <w:pPr>
+        <w:spacing w:after="0"/>
+      </w:pPr>
+      <w:r>
+        <w:continuationSeparator/>
+      </w:r>
+    </w:p>
+  </w:footnote>
+</w:footnotes>
 </file>
 
 <file path=word/styles.xml><?xml version="1.0" encoding="utf-8"?>
@@ -1090,6 +1959,67 @@
       <w14:ligatures w14:val="none"/>
     </w:rPr>
   </w:style>
+  <w:style w:type="paragraph" w:styleId="Footer">
+    <w:name w:val="footer"/>
+    <w:basedOn w:val="Normal"/>
+    <w:link w:val="FooterChar"/>
+    <w:uiPriority w:val="99"/>
+    <w:unhideWhenUsed/>
+    <w:rsid w:val="008D76E6"/>
+    <w:pPr>
+      <w:tabs>
+        <w:tab w:val="center" w:pos="4513"/>
+        <w:tab w:val="right" w:pos="9026"/>
+      </w:tabs>
+      <w:spacing w:after="0"/>
+    </w:pPr>
+  </w:style>
+  <w:style w:type="character" w:customStyle="1" w:styleId="FooterChar">
+    <w:name w:val="Footer Char"/>
+    <w:basedOn w:val="DefaultParagraphFont"/>
+    <w:link w:val="Footer"/>
+    <w:uiPriority w:val="99"/>
+    <w:rsid w:val="008D76E6"/>
+    <w:rPr>
+      <w:rFonts w:ascii="Calibri" w:eastAsia="Calibri" w:hAnsi="Calibri" w:cs="Times New Roman"/>
+      <w:kern w:val="0"/>
+      <w:sz w:val="22"/>
+      <w:szCs w:val="22"/>
+      <w:lang w:val="el-GR"/>
+      <w14:ligatures w14:val="none"/>
+    </w:rPr>
+  </w:style>
+  <w:style w:type="character" w:styleId="PageNumber">
+    <w:name w:val="page number"/>
+    <w:basedOn w:val="DefaultParagraphFont"/>
+    <w:uiPriority w:val="99"/>
+    <w:semiHidden/>
+    <w:unhideWhenUsed/>
+    <w:rsid w:val="008D76E6"/>
+  </w:style>
+  <w:style w:type="character" w:styleId="Hyperlink">
+    <w:name w:val="Hyperlink"/>
+    <w:basedOn w:val="DefaultParagraphFont"/>
+    <w:uiPriority w:val="99"/>
+    <w:unhideWhenUsed/>
+    <w:rsid w:val="00661470"/>
+    <w:rPr>
+      <w:color w:val="0563C1" w:themeColor="hyperlink"/>
+      <w:u w:val="single"/>
+    </w:rPr>
+  </w:style>
+  <w:style w:type="character" w:styleId="UnresolvedMention">
+    <w:name w:val="Unresolved Mention"/>
+    <w:basedOn w:val="DefaultParagraphFont"/>
+    <w:uiPriority w:val="99"/>
+    <w:semiHidden/>
+    <w:unhideWhenUsed/>
+    <w:rsid w:val="00661470"/>
+    <w:rPr>
+      <w:color w:val="605E5C"/>
+      <w:shd w:val="clear" w:color="auto" w:fill="E1DFDD"/>
+    </w:rPr>
+  </w:style>
 </w:styles>
 </file>
 

</xml_diff>